<commit_message>
la till powerpoint presentation
</commit_message>
<xml_diff>
--- a/Projekt plan.docx
+++ b/Projekt plan.docx
@@ -145,18 +145,23 @@
       <w:r>
         <w:t>30/8</w:t>
       </w:r>
-    </w:p>
-    <w:p>
-      <w:r>
-        <w:t>Databasen ska vara klar senast den 31/8</w:t>
-      </w:r>
-    </w:p>
-    <w:p>
-      <w:r>
-        <w:t xml:space="preserve">Inloggning ska fungera 2/9 </w:t>
-      </w:r>
       <w:bookmarkStart w:id="0" w:name="_GoBack"/>
       <w:bookmarkEnd w:id="0"/>
+    </w:p>
+    <w:p>
+      <w:r>
+        <w:t>PowerPoint presentation 31/8 14:30</w:t>
+      </w:r>
+    </w:p>
+    <w:p>
+      <w:r>
+        <w:t>Databasen ska vara klar senast den 31/8</w:t>
+      </w:r>
+    </w:p>
+    <w:p>
+      <w:r>
+        <w:t xml:space="preserve">Inloggning ska fungera 2/9 </w:t>
+      </w:r>
     </w:p>
     <w:p>
       <w:r>

</xml_diff>